<commit_message>
Suivie de planification + rapport technique
</commit_message>
<xml_diff>
--- a/Document/Dossier Word/Rapport technique .docx
+++ b/Document/Dossier Word/Rapport technique .docx
@@ -2456,8 +2456,8 @@
         </w:p>
       </w:sdtContent>
     </w:sdt>
-    <w:bookmarkStart w:id="4" w:name="_Toc180594045" w:displacedByCustomXml="prev"/>
-    <w:bookmarkStart w:id="5" w:name="_Toc180593949" w:displacedByCustomXml="prev"/>
+    <w:bookmarkStart w:id="4" w:name="_Toc180593949" w:displacedByCustomXml="prev"/>
+    <w:bookmarkStart w:id="5" w:name="_Toc180594045" w:displacedByCustomXml="prev"/>
     <w:p>
       <w:pPr>
         <w:jc w:val="left"/>
@@ -2752,15 +2752,24 @@
           <w:rFonts w:eastAsiaTheme="majorEastAsia"/>
           <w:lang w:val="fr-CH"/>
         </w:rPr>
-        <w:t>Dominique Mo</w:t>
-      </w:r>
+        <w:t xml:space="preserve">Dominique </w:t>
+      </w:r>
+      <w:proofErr w:type="spellStart"/>
       <w:r>
         <w:rPr>
           <w:rFonts w:eastAsiaTheme="majorEastAsia"/>
           <w:lang w:val="fr-CH"/>
         </w:rPr>
+        <w:t>Mo</w:t>
+      </w:r>
+      <w:r>
+        <w:rPr>
+          <w:rFonts w:eastAsiaTheme="majorEastAsia"/>
+          <w:lang w:val="fr-CH"/>
+        </w:rPr>
         <w:t>ntavon</w:t>
       </w:r>
+      <w:proofErr w:type="spellEnd"/>
       <w:r>
         <w:rPr>
           <w:rFonts w:eastAsiaTheme="majorEastAsia"/>
@@ -3001,7 +3010,79 @@
           <w:highlight w:val="lightGray"/>
           <w:lang w:val="fr-CH" w:eastAsia="fr-CH"/>
         </w:rPr>
-        <w:t>Pour concevoir un projet sous codesys, il est nécessaire de créer des POUs, une visualisation, une liste de variables globales, et d’autres éléments. Je vais expliquer mes différents POUs en détaillant la manière dont je les ai réalisés ainsi que les raisons pour lesquelles j’ai fait ces choix. Ils sont classés dans l’ordre alphabétique dans mon programme. Certains de ces POUs doivent être programmés dans un langage spécifique selon les exigences de la séance client.</w:t>
+        <w:t xml:space="preserve">Pour concevoir un projet sous </w:t>
+      </w:r>
+      <w:proofErr w:type="spellStart"/>
+      <w:r>
+        <w:rPr>
+          <w:rFonts w:eastAsia="Times New Roman"/>
+          <w:highlight w:val="lightGray"/>
+          <w:lang w:val="fr-CH" w:eastAsia="fr-CH"/>
+        </w:rPr>
+        <w:t>codesys</w:t>
+      </w:r>
+      <w:proofErr w:type="spellEnd"/>
+      <w:r>
+        <w:rPr>
+          <w:rFonts w:eastAsia="Times New Roman"/>
+          <w:highlight w:val="lightGray"/>
+          <w:lang w:val="fr-CH" w:eastAsia="fr-CH"/>
+        </w:rPr>
+        <w:t xml:space="preserve">, il est nécessaire de créer des </w:t>
+      </w:r>
+      <w:proofErr w:type="spellStart"/>
+      <w:r>
+        <w:rPr>
+          <w:rFonts w:eastAsia="Times New Roman"/>
+          <w:highlight w:val="lightGray"/>
+          <w:lang w:val="fr-CH" w:eastAsia="fr-CH"/>
+        </w:rPr>
+        <w:t>POUs</w:t>
+      </w:r>
+      <w:proofErr w:type="spellEnd"/>
+      <w:r>
+        <w:rPr>
+          <w:rFonts w:eastAsia="Times New Roman"/>
+          <w:highlight w:val="lightGray"/>
+          <w:lang w:val="fr-CH" w:eastAsia="fr-CH"/>
+        </w:rPr>
+        <w:t xml:space="preserve">, une visualisation, une liste de variables globales, et d’autres éléments. Je vais expliquer mes différents </w:t>
+      </w:r>
+      <w:proofErr w:type="spellStart"/>
+      <w:r>
+        <w:rPr>
+          <w:rFonts w:eastAsia="Times New Roman"/>
+          <w:highlight w:val="lightGray"/>
+          <w:lang w:val="fr-CH" w:eastAsia="fr-CH"/>
+        </w:rPr>
+        <w:t>POUs</w:t>
+      </w:r>
+      <w:proofErr w:type="spellEnd"/>
+      <w:r>
+        <w:rPr>
+          <w:rFonts w:eastAsia="Times New Roman"/>
+          <w:highlight w:val="lightGray"/>
+          <w:lang w:val="fr-CH" w:eastAsia="fr-CH"/>
+        </w:rPr>
+        <w:t xml:space="preserve"> en détaillant la manière dont je les ai réalisés ainsi que les raisons pour lesquelles j’ai fait ces choix. Ils sont classés dans l’ordre alphabétique dans mon programme. Certains de ces </w:t>
+      </w:r>
+      <w:proofErr w:type="spellStart"/>
+      <w:r>
+        <w:rPr>
+          <w:rFonts w:eastAsia="Times New Roman"/>
+          <w:highlight w:val="lightGray"/>
+          <w:lang w:val="fr-CH" w:eastAsia="fr-CH"/>
+        </w:rPr>
+        <w:t>POUs</w:t>
+      </w:r>
+      <w:proofErr w:type="spellEnd"/>
+      <w:r>
+        <w:rPr>
+          <w:rFonts w:eastAsia="Times New Roman"/>
+          <w:highlight w:val="lightGray"/>
+          <w:lang w:val="fr-CH" w:eastAsia="fr-CH"/>
+        </w:rPr>
+        <w:t xml:space="preserve"> doivent être programmés dans un langage spécifique selon les exigences de la séance client.</w:t>
       </w:r>
     </w:p>
     <w:p>
@@ -3035,7 +3116,25 @@
           <w:highlight w:val="lightGray"/>
           <w:lang w:val="fr-CH" w:eastAsia="fr-CH"/>
         </w:rPr>
-        <w:t xml:space="preserve">L’étape ModeAutomatique correspond à mon mode automatique simple. Le programme fonctionne ainsi : le moteur tourne dans le sens horaire jusqu’à atteindre la position de 6 heures. Ensuite, il effectue un cycle des vérins que j’ai défini. Une fois le cycle terminé, le moteur revient à la position de </w:t>
+        <w:t xml:space="preserve">L’étape </w:t>
+      </w:r>
+      <w:proofErr w:type="spellStart"/>
+      <w:r>
+        <w:rPr>
+          <w:rFonts w:eastAsia="Times New Roman"/>
+          <w:highlight w:val="lightGray"/>
+          <w:lang w:val="fr-CH" w:eastAsia="fr-CH"/>
+        </w:rPr>
+        <w:t>ModeAutomatique</w:t>
+      </w:r>
+      <w:proofErr w:type="spellEnd"/>
+      <w:r>
+        <w:rPr>
+          <w:rFonts w:eastAsia="Times New Roman"/>
+          <w:highlight w:val="lightGray"/>
+          <w:lang w:val="fr-CH" w:eastAsia="fr-CH"/>
+        </w:rPr>
+        <w:t xml:space="preserve"> correspond à mon mode automatique simple. Le programme fonctionne ainsi : le moteur tourne dans le sens horaire jusqu’à atteindre la position de 6 heures. Ensuite, il effectue un cycle des vérins que j’ai défini. Une fois le cycle terminé, le moteur revient à la position de </w:t>
       </w:r>
       <w:r>
         <w:rPr>
@@ -3148,7 +3247,35 @@
         <w:rPr>
           <w:highlight w:val="lightGray"/>
         </w:rPr>
-        <w:t>J’ai commencé par la gestion des sélecteurs (GestionSelecteurs), en faisant la logique en ladder, car c’est plus instinctif pour moi. J’ai pensé ma logique en me disant : le sélecteur physique ou le sélecteur de ma visualisation est égal à une variable globale représentant ce même sélecteur. J’ai rencontré une petite difficulté avec les sélecteurs AUTO et V2, car ils ne s’actionnent que lorsque les sélecteurs de gauche et de droite ne sont pas activés.</w:t>
+        <w:t>J’ai commencé par la gestion des sélecteurs (</w:t>
+      </w:r>
+      <w:proofErr w:type="spellStart"/>
+      <w:r>
+        <w:rPr>
+          <w:highlight w:val="lightGray"/>
+        </w:rPr>
+        <w:t>GestionSelecteurs</w:t>
+      </w:r>
+      <w:proofErr w:type="spellEnd"/>
+      <w:r>
+        <w:rPr>
+          <w:highlight w:val="lightGray"/>
+        </w:rPr>
+        <w:t xml:space="preserve">), en faisant la logique en ladder, car c’est plus instinctif pour moi. J’ai pensé ma logique en me disant : le sélecteur physique ou le sélecteur de ma visualisation est égal à une variable globale représentant ce même sélecteur. J’ai rencontré une petite difficulté avec les sélecteurs AUTO et V2, car ils ne s’actionnent que lorsque les </w:t>
+      </w:r>
+      <w:proofErr w:type="spellStart"/>
+      <w:r>
+        <w:rPr>
+          <w:highlight w:val="lightGray"/>
+        </w:rPr>
+        <w:t>sélecteurs</w:t>
+      </w:r>
+      <w:proofErr w:type="spellEnd"/>
+      <w:r>
+        <w:rPr>
+          <w:highlight w:val="lightGray"/>
+        </w:rPr>
+        <w:t xml:space="preserve"> de gauche et de droite ne sont pas activés.</w:t>
       </w:r>
     </w:p>
     <w:p>
@@ -3161,7 +3288,35 @@
         <w:rPr>
           <w:highlight w:val="lightGray"/>
         </w:rPr>
-        <w:t>J’ai ensuite créé un POU nommé GestionEntrées, qui cette fois a été réalisé en structuré. Ce POU m’a servi à établir le lien entre les différentes entrées. Une fois cette partie mise en place, mon premier problème concernait la gestion du bouton stop et</w:t>
+        <w:t xml:space="preserve">J’ai ensuite créé un POU nommé </w:t>
+      </w:r>
+      <w:proofErr w:type="spellStart"/>
+      <w:r>
+        <w:rPr>
+          <w:highlight w:val="lightGray"/>
+        </w:rPr>
+        <w:t>GestionEntrées</w:t>
+      </w:r>
+      <w:proofErr w:type="spellEnd"/>
+      <w:r>
+        <w:rPr>
+          <w:highlight w:val="lightGray"/>
+        </w:rPr>
+        <w:t xml:space="preserve">, qui cette fois a été réalisé en </w:t>
+      </w:r>
+      <w:proofErr w:type="gramStart"/>
+      <w:r>
+        <w:rPr>
+          <w:highlight w:val="lightGray"/>
+        </w:rPr>
+        <w:t>structuré</w:t>
+      </w:r>
+      <w:proofErr w:type="gramEnd"/>
+      <w:r>
+        <w:rPr>
+          <w:highlight w:val="lightGray"/>
+        </w:rPr>
+        <w:t>. Ce POU m’a servi à établir le lien entre les différentes entrées. Une fois cette partie mise en place, mon premier problème concernait la gestion du bouton stop et</w:t>
       </w:r>
       <w:r>
         <w:t xml:space="preserve"> </w:t>
@@ -3171,7 +3326,35 @@
           <w:highlight w:val="lightGray"/>
         </w:rPr>
         <w:lastRenderedPageBreak/>
-        <w:t>celui d’arrêt d’urgence. Ces boutons sont normalement fermés (NC, "Normally Closed" en anglais), ce qui a été compliqué pour moi, étant davantage habitué à un métier basé sur la mécanique plutôt que sur la logique.</w:t>
+        <w:t>celui d’arrêt d’urgence. Ces boutons sont normalement fermés (NC, "</w:t>
+      </w:r>
+      <w:proofErr w:type="spellStart"/>
+      <w:r>
+        <w:rPr>
+          <w:highlight w:val="lightGray"/>
+        </w:rPr>
+        <w:t>Normally</w:t>
+      </w:r>
+      <w:proofErr w:type="spellEnd"/>
+      <w:r>
+        <w:rPr>
+          <w:highlight w:val="lightGray"/>
+        </w:rPr>
+        <w:t xml:space="preserve"> </w:t>
+      </w:r>
+      <w:proofErr w:type="spellStart"/>
+      <w:r>
+        <w:rPr>
+          <w:highlight w:val="lightGray"/>
+        </w:rPr>
+        <w:t>Closed</w:t>
+      </w:r>
+      <w:proofErr w:type="spellEnd"/>
+      <w:r>
+        <w:rPr>
+          <w:highlight w:val="lightGray"/>
+        </w:rPr>
+        <w:t>" en anglais), ce qui a été compliqué pour moi, étant davantage habitué à un métier basé sur la mécanique plutôt que sur la logique.</w:t>
       </w:r>
     </w:p>
     <w:p>
@@ -3235,7 +3418,25 @@
           <w:highlight w:val="lightGray"/>
           <w:lang w:val="fr-CH"/>
         </w:rPr>
-        <w:t>Pour le mode manuel, nous devions le programmer directement dans la gestion des sorties (GestionSorties). Il était demandé de le réaliser en CFC. Plusieurs conditions devaient être mises en place pour permettre le mouvement du moteur ou des vérins. Dans ce POU, nous gérons également la balise lumineuse. Je n’ai pas rencontré de difficulté particulière pour cette partie, car je trouve que le CFC ressemble beaucoup au Ladder.</w:t>
+        <w:t>Pour le mode manuel, nous devions le programmer directement dans la gestion des sorties (</w:t>
+      </w:r>
+      <w:proofErr w:type="spellStart"/>
+      <w:r>
+        <w:rPr>
+          <w:rFonts w:eastAsiaTheme="majorEastAsia"/>
+          <w:highlight w:val="lightGray"/>
+          <w:lang w:val="fr-CH"/>
+        </w:rPr>
+        <w:t>GestionSorties</w:t>
+      </w:r>
+      <w:proofErr w:type="spellEnd"/>
+      <w:r>
+        <w:rPr>
+          <w:rFonts w:eastAsiaTheme="majorEastAsia"/>
+          <w:highlight w:val="lightGray"/>
+          <w:lang w:val="fr-CH"/>
+        </w:rPr>
+        <w:t>). Il était demandé de le réaliser en CFC. Plusieurs conditions devaient être mises en place pour permettre le mouvement du moteur ou des vérins. Dans ce POU, nous gérons également la balise lumineuse. Je n’ai pas rencontré de difficulté particulière pour cette partie, car je trouve que le CFC ressemble beaucoup au Ladder.</w:t>
       </w:r>
     </w:p>
     <w:p>
@@ -3582,7 +3783,23 @@
           <w:highlight w:val="lightGray"/>
           <w:lang w:val="fr-CH"/>
         </w:rPr>
-        <w:t>Description de la variable utilisée : lorsque j’appuie sur le bouton quittance et que le sélecteur mode pas à pas est activé, la valeur en sortie de cette variable correspond à mon GVL.xMarchePP. Cette valeur est en front montant, ce qui signifie que je ne peux pas maintenir le bouton quittance pour continuer mon cycle. Chaque appui doit donc être distinct pour passer à l’étape suivante.</w:t>
+        <w:t xml:space="preserve">Description de la variable utilisée : lorsque j’appuie sur le bouton quittance et que le sélecteur mode pas à pas est activé, la valeur en sortie de cette variable correspond à mon </w:t>
+      </w:r>
+      <w:proofErr w:type="spellStart"/>
+      <w:r>
+        <w:rPr>
+          <w:highlight w:val="lightGray"/>
+          <w:lang w:val="fr-CH"/>
+        </w:rPr>
+        <w:t>GVL.xMarchePP</w:t>
+      </w:r>
+      <w:proofErr w:type="spellEnd"/>
+      <w:r>
+        <w:rPr>
+          <w:highlight w:val="lightGray"/>
+          <w:lang w:val="fr-CH"/>
+        </w:rPr>
+        <w:t>. Cette valeur est en front montant, ce qui signifie que je ne peux pas maintenir le bouton quittance pour continuer mon cycle. Chaque appui doit donc être distinct pour passer à l’étape suivante.</w:t>
       </w:r>
     </w:p>
     <w:p>
@@ -3814,7 +4031,21 @@
         <w:rPr>
           <w:highlight w:val="lightGray"/>
         </w:rPr>
-        <w:t>Ensuite, une fois que mon SFC était fait et que mon tableau éditeur de recette avait été inséré, j’ai rencontré un problème : mon mode recette se lançait mais ne fonctionnait pas du tout. C’était bizarre, car codesys arrivait à le compiler. J’ai cherché pendant un bon moment avant de me rendre compte que je ne disais pas à ma recette que j’éditais de se mettre dans le tableau de production (ma recette de production était vide). J’ai alors ajouté un bouton pour pouvoir envoyer en production la recette que j’éditais.</w:t>
+        <w:t xml:space="preserve">Ensuite, une fois que mon SFC était fait et que mon tableau éditeur de recette avait été inséré, j’ai rencontré un problème : mon mode recette se lançait mais ne fonctionnait pas du tout. C’était bizarre, car </w:t>
+      </w:r>
+      <w:proofErr w:type="spellStart"/>
+      <w:r>
+        <w:rPr>
+          <w:highlight w:val="lightGray"/>
+        </w:rPr>
+        <w:t>codesys</w:t>
+      </w:r>
+      <w:proofErr w:type="spellEnd"/>
+      <w:r>
+        <w:rPr>
+          <w:highlight w:val="lightGray"/>
+        </w:rPr>
+        <w:t xml:space="preserve"> arrivait à le compiler. J’ai cherché pendant un bon moment avant de me rendre compte que je ne disais pas à ma recette que j’éditais de se mettre dans le tableau de production (ma recette de production était vide). J’ai alors ajouté un bouton pour pouvoir envoyer en production la recette que j’éditais.</w:t>
       </w:r>
     </w:p>
     <w:p>
@@ -3951,6 +4182,7 @@
         </w:rPr>
         <w:t>(</w:t>
       </w:r>
+      <w:proofErr w:type="spellStart"/>
       <w:r>
         <w:rPr>
           <w:rFonts w:eastAsia="Times New Roman"/>
@@ -3959,6 +4191,7 @@
         </w:rPr>
         <w:t>OnMouseClick</w:t>
       </w:r>
+      <w:proofErr w:type="spellEnd"/>
       <w:r>
         <w:rPr>
           <w:rFonts w:eastAsia="Times New Roman"/>
@@ -4016,7 +4249,25 @@
           <w:highlight w:val="lightGray"/>
           <w:lang w:val="fr-CH" w:eastAsia="fr-CH"/>
         </w:rPr>
-        <w:t>Mon arrêt immédiat ou double stop fonctionnait, mais ne répondait pas aux critères demandés. Je devais à chaque fois faire une initialisation (remettre la station en position initiale), et je ne pouvais pas redémarrer après un arrêt immédiat. Je suis actuellement en train de résoudre ce problème grâce à SFCPause. Il me reste encore quelques modifications à effectuer pour présenter le projet une deuxième fois.</w:t>
+        <w:t xml:space="preserve">Mon arrêt immédiat ou double stop fonctionnait, mais ne répondait pas aux critères demandés. Je devais à chaque fois faire une initialisation (remettre la station en position initiale), et je ne pouvais pas redémarrer après un arrêt immédiat. Je suis actuellement en train de résoudre ce problème grâce à </w:t>
+      </w:r>
+      <w:proofErr w:type="spellStart"/>
+      <w:r>
+        <w:rPr>
+          <w:rFonts w:eastAsia="Times New Roman"/>
+          <w:highlight w:val="lightGray"/>
+          <w:lang w:val="fr-CH" w:eastAsia="fr-CH"/>
+        </w:rPr>
+        <w:t>SFCPause</w:t>
+      </w:r>
+      <w:proofErr w:type="spellEnd"/>
+      <w:r>
+        <w:rPr>
+          <w:rFonts w:eastAsia="Times New Roman"/>
+          <w:highlight w:val="lightGray"/>
+          <w:lang w:val="fr-CH" w:eastAsia="fr-CH"/>
+        </w:rPr>
+        <w:t>. Il me reste encore quelques modifications à effectuer pour présenter le projet une deuxième fois.</w:t>
       </w:r>
     </w:p>
     <w:p>
@@ -4106,7 +4357,43 @@
           <w:lang w:val="fr-CH" w:eastAsia="fr-CH"/>
         </w:rPr>
         <w:lastRenderedPageBreak/>
-        <w:t>de mes camarades de classe. Il était intéressant de partager nos points de vue sur les différentes situations. L’aide codesys m’a aussi été précieuse lors de nombreuses déclarations de variables. Je me suis aussi un peu aidé de l’intelligence artificielle quand c’était difficile de trouver mes réponses sur le site de codesys.</w:t>
+        <w:t xml:space="preserve">de mes camarades de classe. Il était intéressant de partager nos points de vue sur les différentes situations. L’aide </w:t>
+      </w:r>
+      <w:proofErr w:type="spellStart"/>
+      <w:r>
+        <w:rPr>
+          <w:rFonts w:eastAsia="Times New Roman"/>
+          <w:highlight w:val="lightGray"/>
+          <w:lang w:val="fr-CH" w:eastAsia="fr-CH"/>
+        </w:rPr>
+        <w:t>codesys</w:t>
+      </w:r>
+      <w:proofErr w:type="spellEnd"/>
+      <w:r>
+        <w:rPr>
+          <w:rFonts w:eastAsia="Times New Roman"/>
+          <w:highlight w:val="lightGray"/>
+          <w:lang w:val="fr-CH" w:eastAsia="fr-CH"/>
+        </w:rPr>
+        <w:t xml:space="preserve"> m’a aussi été précieuse lors de nombreuses déclarations de variables. Je me suis aussi un peu aidé de l’intelligence artificielle quand c’était difficile de trouver mes réponses sur le site de </w:t>
+      </w:r>
+      <w:proofErr w:type="spellStart"/>
+      <w:r>
+        <w:rPr>
+          <w:rFonts w:eastAsia="Times New Roman"/>
+          <w:highlight w:val="lightGray"/>
+          <w:lang w:val="fr-CH" w:eastAsia="fr-CH"/>
+        </w:rPr>
+        <w:t>codesys</w:t>
+      </w:r>
+      <w:proofErr w:type="spellEnd"/>
+      <w:r>
+        <w:rPr>
+          <w:rFonts w:eastAsia="Times New Roman"/>
+          <w:highlight w:val="lightGray"/>
+          <w:lang w:val="fr-CH" w:eastAsia="fr-CH"/>
+        </w:rPr>
+        <w:t>.</w:t>
       </w:r>
     </w:p>
     <w:p>
@@ -4149,10 +4436,171 @@
       <w:r>
         <w:rPr>
           <w:rFonts w:eastAsia="Times New Roman"/>
-          <w:highlight w:val="lightGray"/>
           <w:lang w:val="fr-CH" w:eastAsia="fr-CH"/>
         </w:rPr>
-        <w:t>Pour le suivi, il nous a été demandé de remplir un journal de travail. J’ai rempli le journal à chaque fois que je travaillais sur le projet du module 2 ou lorsque je rédigeais ce rapport technique du module 1. Il permet assez facilement de connaître le nombre d’heures de travail fournies pour ce projet.</w:t>
+        <w:t xml:space="preserve">Pour le suivi, il nous a été demandé de remplir un journal de travail. </w:t>
+      </w:r>
+      <w:r>
+        <w:rPr>
+          <w:rFonts w:eastAsia="Times New Roman"/>
+          <w:lang w:val="fr-CH" w:eastAsia="fr-CH"/>
+        </w:rPr>
+        <w:t>Nous avons</w:t>
+      </w:r>
+      <w:r>
+        <w:rPr>
+          <w:rFonts w:eastAsia="Times New Roman"/>
+          <w:lang w:val="fr-CH" w:eastAsia="fr-CH"/>
+        </w:rPr>
+        <w:t xml:space="preserve"> rempli le journal à chaque fois que </w:t>
+      </w:r>
+      <w:r>
+        <w:rPr>
+          <w:rFonts w:eastAsia="Times New Roman"/>
+          <w:lang w:val="fr-CH" w:eastAsia="fr-CH"/>
+        </w:rPr>
+        <w:t>nous</w:t>
+      </w:r>
+      <w:r>
+        <w:rPr>
+          <w:rFonts w:eastAsia="Times New Roman"/>
+          <w:lang w:val="fr-CH" w:eastAsia="fr-CH"/>
+        </w:rPr>
+        <w:t xml:space="preserve"> travaill</w:t>
+      </w:r>
+      <w:r>
+        <w:rPr>
+          <w:rFonts w:eastAsia="Times New Roman"/>
+          <w:lang w:val="fr-CH" w:eastAsia="fr-CH"/>
+        </w:rPr>
+        <w:t>ions</w:t>
+      </w:r>
+      <w:r>
+        <w:rPr>
+          <w:rFonts w:eastAsia="Times New Roman"/>
+          <w:lang w:val="fr-CH" w:eastAsia="fr-CH"/>
+        </w:rPr>
+        <w:t xml:space="preserve"> sur le projet du module </w:t>
+      </w:r>
+      <w:r>
+        <w:rPr>
+          <w:rFonts w:eastAsia="Times New Roman"/>
+          <w:lang w:val="fr-CH" w:eastAsia="fr-CH"/>
+        </w:rPr>
+        <w:t>3</w:t>
+      </w:r>
+      <w:r>
+        <w:rPr>
+          <w:rFonts w:eastAsia="Times New Roman"/>
+          <w:lang w:val="fr-CH" w:eastAsia="fr-CH"/>
+        </w:rPr>
+        <w:t xml:space="preserve"> ou lorsque </w:t>
+      </w:r>
+      <w:r>
+        <w:rPr>
+          <w:rFonts w:eastAsia="Times New Roman"/>
+          <w:lang w:val="fr-CH" w:eastAsia="fr-CH"/>
+        </w:rPr>
+        <w:t>nous</w:t>
+      </w:r>
+      <w:r>
+        <w:rPr>
+          <w:rFonts w:eastAsia="Times New Roman"/>
+          <w:lang w:val="fr-CH" w:eastAsia="fr-CH"/>
+        </w:rPr>
+        <w:t xml:space="preserve"> </w:t>
+      </w:r>
+      <w:r>
+        <w:rPr>
+          <w:rFonts w:eastAsia="Times New Roman"/>
+          <w:lang w:val="fr-CH" w:eastAsia="fr-CH"/>
+        </w:rPr>
+        <w:t>rédigions</w:t>
+      </w:r>
+      <w:r>
+        <w:rPr>
+          <w:rFonts w:eastAsia="Times New Roman"/>
+          <w:lang w:val="fr-CH" w:eastAsia="fr-CH"/>
+        </w:rPr>
+        <w:t xml:space="preserve"> </w:t>
+      </w:r>
+      <w:r>
+        <w:rPr>
+          <w:rFonts w:eastAsia="Times New Roman"/>
+          <w:lang w:val="fr-CH" w:eastAsia="fr-CH"/>
+        </w:rPr>
+        <w:t>le</w:t>
+      </w:r>
+      <w:r>
+        <w:rPr>
+          <w:rFonts w:eastAsia="Times New Roman"/>
+          <w:lang w:val="fr-CH" w:eastAsia="fr-CH"/>
+        </w:rPr>
+        <w:t xml:space="preserve"> rapport technique du module 1. Il permet assez facilement de connaître le nombre d’heures de travail fournies pour ce projet.</w:t>
+      </w:r>
+    </w:p>
+    <w:p>
+      <w:pPr>
+        <w:rPr>
+          <w:rFonts w:eastAsia="Times New Roman"/>
+          <w:lang w:val="fr-CH" w:eastAsia="fr-CH"/>
+        </w:rPr>
+      </w:pPr>
+      <w:r>
+        <w:rPr>
+          <w:rFonts w:eastAsia="Times New Roman"/>
+          <w:lang w:val="fr-CH" w:eastAsia="fr-CH"/>
+        </w:rPr>
+        <w:t>Nous avons mis en place dès le début du projet une planification G</w:t>
+      </w:r>
+      <w:r>
+        <w:rPr>
+          <w:rFonts w:eastAsia="Times New Roman"/>
+          <w:lang w:val="fr-CH" w:eastAsia="fr-CH"/>
+        </w:rPr>
+        <w:t>antt</w:t>
+      </w:r>
+      <w:r>
+        <w:rPr>
+          <w:rFonts w:eastAsia="Times New Roman"/>
+          <w:lang w:val="fr-CH" w:eastAsia="fr-CH"/>
+        </w:rPr>
+        <w:t xml:space="preserve"> à l’aide de l’application GanttProject. Cela a permis de suivre les différents objectifs dans le laps de temps défini par les responsables du projet. </w:t>
+      </w:r>
+      <w:r>
+        <w:rPr>
+          <w:rFonts w:eastAsia="Times New Roman"/>
+          <w:lang w:val="fr-CH" w:eastAsia="fr-CH"/>
+        </w:rPr>
+        <w:t xml:space="preserve">Au cours du projet, nous avons </w:t>
+      </w:r>
+      <w:r>
+        <w:rPr>
+          <w:rFonts w:eastAsia="Times New Roman"/>
+          <w:lang w:val="fr-CH" w:eastAsia="fr-CH"/>
+        </w:rPr>
+        <w:t>créé</w:t>
+      </w:r>
+      <w:r>
+        <w:rPr>
+          <w:rFonts w:eastAsia="Times New Roman"/>
+          <w:lang w:val="fr-CH" w:eastAsia="fr-CH"/>
+        </w:rPr>
+        <w:t xml:space="preserve"> un deuxième </w:t>
+      </w:r>
+      <w:r>
+        <w:rPr>
+          <w:rFonts w:eastAsia="Times New Roman"/>
+          <w:lang w:val="fr-CH" w:eastAsia="fr-CH"/>
+        </w:rPr>
+        <w:t>Gantt</w:t>
+      </w:r>
+      <w:r>
+        <w:rPr>
+          <w:rFonts w:eastAsia="Times New Roman"/>
+          <w:lang w:val="fr-CH" w:eastAsia="fr-CH"/>
+        </w:rPr>
+        <w:t xml:space="preserve">, que nous mettons à jour chaque semaine, pour permettre un suivie de planification. </w:t>
       </w:r>
     </w:p>
     <w:p>
@@ -4244,7 +4692,15 @@
           <w:highlight w:val="lightGray"/>
           <w:lang w:val="fr-CH"/>
         </w:rPr>
-        <w:t>Ce travail a renforcé mon intérêt pour l’automatisation et la programmation industrielle. Non seulement j’ai appris à concevoir et à programmer un automate, mais j’ai aussi acquis des compétences en gestion de projet, en réflexion technique et en résolution de problèmes pratiques. Ce n’était pas facile, mais chaque étape m’a permis de repousser mes limites et de développer une vision plus complète de ce domaine. À travers ce projet, j’ai pris conscience de l’importance de la planification et de la rigueur dans le développement de systèmes automatisés, mais aussi de la satisfaction qu’on ressent lorsqu’on surmonte des défis complexes.</w:t>
+        <w:t xml:space="preserve">Ce travail a renforcé mon intérêt pour l’automatisation et la programmation industrielle. Non seulement j’ai appris à concevoir et à programmer un automate, mais j’ai aussi acquis des compétences en gestion de projet, en réflexion technique et en résolution de problèmes pratiques. Ce n’était pas facile, mais chaque étape m’a permis de repousser mes limites et de développer une vision plus complète de ce domaine. À travers ce projet, j’ai pris conscience de l’importance de la planification et de la rigueur </w:t>
+      </w:r>
+      <w:r>
+        <w:rPr>
+          <w:highlight w:val="lightGray"/>
+          <w:lang w:val="fr-CH"/>
+        </w:rPr>
+        <w:lastRenderedPageBreak/>
+        <w:t>dans le développement de systèmes automatisés, mais aussi de la satisfaction qu’on ressent lorsqu’on surmonte des défis complexes.</w:t>
       </w:r>
     </w:p>
     <w:p>
@@ -11331,6 +11787,7 @@
     <w:sig w:usb0="E1002EFF" w:usb1="C000605B" w:usb2="00000029" w:usb3="00000000" w:csb0="000101FF" w:csb1="00000000"/>
   </w:font>
   <w:font w:name="Minion Pro">
+    <w:panose1 w:val="02040503050306020203"/>
     <w:charset w:val="00"/>
     <w:family w:val="roman"/>
     <w:pitch w:val="variable"/>
@@ -11421,6 +11878,7 @@
     <w:rsid w:val="00886762"/>
     <w:rsid w:val="008A1CF5"/>
     <w:rsid w:val="008B3B32"/>
+    <w:rsid w:val="008C27AB"/>
     <w:rsid w:val="008C7A5C"/>
     <w:rsid w:val="00941F25"/>
     <w:rsid w:val="00952AEF"/>

</xml_diff>